<commit_message>
add Architectural Design of Main & UI
</commit_message>
<xml_diff>
--- a/Architectural_Design.docx
+++ b/Architectural_Design.docx
@@ -67,13 +67,189 @@
     </w:p>
     <w:p>
       <w:r>
-        <w:t>main</w:t>
-      </w:r>
-      <w:r>
-        <w:rPr>
-          <w:rFonts w:hint="eastAsia"/>
-        </w:rPr>
-        <w:t xml:space="preserve"> ( ) </w:t>
+        <w:rPr>
+          <w:rFonts w:hint="eastAsia"/>
+        </w:rPr>
+        <w:t xml:space="preserve">private </w:t>
+      </w:r>
+      <w:r>
+        <w:t xml:space="preserve">IdExist() // </w:t>
+      </w:r>
+      <w:r>
+        <w:rPr>
+          <w:rFonts w:hint="eastAsia"/>
+        </w:rPr>
+        <w:t>呼叫</w:t>
+      </w:r>
+      <w:r>
+        <w:rPr>
+          <w:rFonts w:hint="eastAsia"/>
+        </w:rPr>
+        <w:t>Grade</w:t>
+      </w:r>
+      <w:r>
+        <w:t>S</w:t>
+      </w:r>
+      <w:r>
+        <w:rPr>
+          <w:rFonts w:hint="eastAsia"/>
+        </w:rPr>
+        <w:t>ystems</w:t>
+      </w:r>
+      <w:r>
+        <w:rPr>
+          <w:rFonts w:hint="eastAsia"/>
+        </w:rPr>
+        <w:t>確認使用者當前輸入的</w:t>
+      </w:r>
+      <w:r>
+        <w:rPr>
+          <w:rFonts w:hint="eastAsia"/>
+        </w:rPr>
+        <w:t>ID</w:t>
+      </w:r>
+      <w:r>
+        <w:rPr>
+          <w:rFonts w:hint="eastAsia"/>
+        </w:rPr>
+        <w:t>是否存在。</w:t>
+      </w:r>
+    </w:p>
+    <w:p>
+      <w:r>
+        <w:rPr>
+          <w:rFonts w:hint="eastAsia"/>
+        </w:rPr>
+        <w:t>p</w:t>
+      </w:r>
+      <w:r>
+        <w:rPr>
+          <w:rFonts w:hint="eastAsia"/>
+        </w:rPr>
+        <w:t>rivate</w:t>
+      </w:r>
+      <w:r>
+        <w:rPr>
+          <w:rFonts w:hint="eastAsia"/>
+        </w:rPr>
+        <w:t xml:space="preserve"> UserInput() // </w:t>
+      </w:r>
+      <w:r>
+        <w:rPr>
+          <w:rFonts w:hint="eastAsia"/>
+        </w:rPr>
+        <w:t>若使用者輸入</w:t>
+      </w:r>
+      <w:r>
+        <w:rPr>
+          <w:rFonts w:hint="eastAsia"/>
+        </w:rPr>
+        <w:t>Q</w:t>
+      </w:r>
+      <w:r>
+        <w:rPr>
+          <w:rFonts w:hint="eastAsia"/>
+        </w:rPr>
+        <w:t>則結束系統，否則呼叫</w:t>
+      </w:r>
+      <w:r>
+        <w:rPr>
+          <w:rFonts w:hint="eastAsia"/>
+        </w:rPr>
+        <w:t>IdExist()</w:t>
+      </w:r>
+      <w:r>
+        <w:rPr>
+          <w:rFonts w:hint="eastAsia"/>
+        </w:rPr>
+        <w:t>確認</w:t>
+      </w:r>
+      <w:r>
+        <w:rPr>
+          <w:rFonts w:hint="eastAsia"/>
+        </w:rPr>
+        <w:t>ID</w:t>
+      </w:r>
+      <w:r>
+        <w:rPr>
+          <w:rFonts w:hint="eastAsia"/>
+        </w:rPr>
+        <w:t>是否存在。若輸入正確</w:t>
+      </w:r>
+      <w:r>
+        <w:rPr>
+          <w:rFonts w:hint="eastAsia"/>
+        </w:rPr>
+        <w:t>ID</w:t>
+      </w:r>
+      <w:r>
+        <w:rPr>
+          <w:rFonts w:hint="eastAsia"/>
+        </w:rPr>
+        <w:t>則正確登入系統，否則回到重新提示使用者輸入。</w:t>
+      </w:r>
+    </w:p>
+    <w:p>
+      <w:r>
+        <w:t>pri</w:t>
+      </w:r>
+      <w:r>
+        <w:rPr>
+          <w:rFonts w:hint="eastAsia"/>
+        </w:rPr>
+        <w:t xml:space="preserve">vate </w:t>
+      </w:r>
+      <w:r>
+        <w:t>functionMode() //</w:t>
+      </w:r>
+      <w:r>
+        <w:t xml:space="preserve"> </w:t>
+      </w:r>
+      <w:r>
+        <w:rPr>
+          <w:rFonts w:hint="eastAsia"/>
+        </w:rPr>
+        <w:t>使用者登入後即呼叫此</w:t>
+      </w:r>
+      <w:r>
+        <w:rPr>
+          <w:rFonts w:hint="eastAsia"/>
+        </w:rPr>
+        <w:t>function</w:t>
+      </w:r>
+      <w:r>
+        <w:rPr>
+          <w:rFonts w:hint="eastAsia"/>
+        </w:rPr>
+        <w:t>處理使用者輸入</w:t>
+      </w:r>
+    </w:p>
+    <w:p>
+      <w:pPr>
+        <w:rPr>
+          <w:rFonts w:hint="eastAsia"/>
+        </w:rPr>
+      </w:pPr>
+      <w:r>
+        <w:rPr>
+          <w:rFonts w:hint="eastAsia"/>
+        </w:rPr>
+        <w:t xml:space="preserve">main() </w:t>
+      </w:r>
+      <w:r>
+        <w:rPr>
+          <w:rFonts w:hint="eastAsia"/>
+        </w:rPr>
+        <w:t xml:space="preserve"> </w:t>
+      </w:r>
+      <w:r>
+        <w:t xml:space="preserve">// </w:t>
+      </w:r>
+      <w:r>
+        <w:rPr>
+          <w:rFonts w:hint="eastAsia"/>
+        </w:rPr>
+        <w:t>處理使用者登入及操作系統</w:t>
       </w:r>
     </w:p>
     <w:p/>
@@ -97,6 +273,50 @@
     </w:p>
     <w:p>
       <w:r>
+        <w:t xml:space="preserve">checkCommand(String cmd) // </w:t>
+      </w:r>
+      <w:r>
+        <w:rPr>
+          <w:rFonts w:hint="eastAsia"/>
+        </w:rPr>
+        <w:t>根據使用者輸入</w:t>
+      </w:r>
+      <w:r>
+        <w:rPr>
+          <w:rFonts w:hint="eastAsia"/>
+        </w:rPr>
+        <w:t>(</w:t>
+      </w:r>
+      <w:r>
+        <w:t>cmd</w:t>
+      </w:r>
+      <w:r>
+        <w:rPr>
+          <w:rFonts w:hint="eastAsia"/>
+        </w:rPr>
+        <w:t>)</w:t>
+      </w:r>
+      <w:r>
+        <w:rPr>
+          <w:rFonts w:hint="eastAsia"/>
+        </w:rPr>
+        <w:t>，呼叫</w:t>
+      </w:r>
+      <w:r>
+        <w:rPr>
+          <w:rFonts w:hint="eastAsia"/>
+        </w:rPr>
+        <w:t>GradeSystems</w:t>
+      </w:r>
+      <w:r>
+        <w:rPr>
+          <w:rFonts w:hint="eastAsia"/>
+        </w:rPr>
+        <w:t>處理。</w:t>
+      </w:r>
+    </w:p>
+    <w:p>
+      <w:r>
         <w:t>check</w:t>
       </w:r>
       <w:r>
@@ -105,14 +325,79 @@
         </w:rPr>
         <w:t>ID(ID)</w:t>
       </w:r>
-    </w:p>
-    <w:p>
+      <w:r>
+        <w:rPr>
+          <w:rFonts w:hint="eastAsia"/>
+        </w:rPr>
+        <w:t xml:space="preserve"> </w:t>
+      </w:r>
+      <w:r>
+        <w:t xml:space="preserve">// </w:t>
+      </w:r>
+      <w:r>
+        <w:rPr>
+          <w:rFonts w:hint="eastAsia"/>
+        </w:rPr>
+        <w:t>確認輸入</w:t>
+      </w:r>
+      <w:r>
+        <w:rPr>
+          <w:rFonts w:hint="eastAsia"/>
+        </w:rPr>
+        <w:t>ID</w:t>
+      </w:r>
+      <w:r>
+        <w:rPr>
+          <w:rFonts w:hint="eastAsia"/>
+        </w:rPr>
+        <w:t>是否存在於系統</w:t>
+      </w:r>
+    </w:p>
+    <w:p>
+      <w:pPr>
+        <w:rPr>
+          <w:rFonts w:hint="eastAsia"/>
+        </w:rPr>
+      </w:pPr>
       <w:r>
         <w:rPr>
           <w:rFonts w:hint="eastAsia"/>
         </w:rPr>
         <w:t>promptCommand()</w:t>
       </w:r>
+      <w:r>
+        <w:rPr>
+          <w:rFonts w:hint="eastAsia"/>
+        </w:rPr>
+        <w:t xml:space="preserve"> </w:t>
+      </w:r>
+      <w:r>
+        <w:t xml:space="preserve">// </w:t>
+      </w:r>
+      <w:r>
+        <w:rPr>
+          <w:rFonts w:hint="eastAsia"/>
+        </w:rPr>
+        <w:t>提示使用者有</w:t>
+      </w:r>
+      <w:r>
+        <w:rPr>
+          <w:rFonts w:hint="eastAsia"/>
+        </w:rPr>
+        <w:t>5</w:t>
+      </w:r>
+      <w:r>
+        <w:rPr>
+          <w:rFonts w:hint="eastAsia"/>
+        </w:rPr>
+        <w:t>種功能可供使用</w:t>
+      </w:r>
+      <w:r>
+        <w:rPr>
+          <w:rFonts w:hint="eastAsia"/>
+        </w:rPr>
+        <w:t xml:space="preserve"> </w:t>
+      </w:r>
     </w:p>
     <w:p>
       <w:r>
@@ -121,6 +406,45 @@
         </w:rPr>
         <w:t>promptID()</w:t>
       </w:r>
+      <w:r>
+        <w:rPr>
+          <w:rFonts w:hint="eastAsia"/>
+        </w:rPr>
+        <w:t xml:space="preserve"> </w:t>
+      </w:r>
+      <w:r>
+        <w:t xml:space="preserve">// </w:t>
+      </w:r>
+      <w:r>
+        <w:rPr>
+          <w:rFonts w:hint="eastAsia"/>
+        </w:rPr>
+        <w:t>提示使用者利用</w:t>
+      </w:r>
+      <w:r>
+        <w:rPr>
+          <w:rFonts w:hint="eastAsia"/>
+        </w:rPr>
+        <w:t>ID</w:t>
+      </w:r>
+      <w:r>
+        <w:rPr>
+          <w:rFonts w:hint="eastAsia"/>
+        </w:rPr>
+        <w:t>登入，</w:t>
+      </w:r>
+      <w:r>
+        <w:rPr>
+          <w:rFonts w:hint="eastAsia"/>
+        </w:rPr>
+        <w:t>Q</w:t>
+      </w:r>
+      <w:r>
+        <w:rPr>
+          <w:rFonts w:hint="eastAsia"/>
+        </w:rPr>
+        <w:t>結束系統</w:t>
+      </w:r>
     </w:p>
     <w:p>
       <w:r>
@@ -129,6 +453,21 @@
         </w:rPr>
         <w:t>showFinishMsg()</w:t>
       </w:r>
+      <w:r>
+        <w:rPr>
+          <w:rFonts w:hint="eastAsia"/>
+        </w:rPr>
+        <w:t xml:space="preserve"> </w:t>
+      </w:r>
+      <w:r>
+        <w:t xml:space="preserve">// </w:t>
+      </w:r>
+      <w:r>
+        <w:rPr>
+          <w:rFonts w:hint="eastAsia"/>
+        </w:rPr>
+        <w:t>提示結束訊息</w:t>
+      </w:r>
     </w:p>
     <w:p>
       <w:r>
@@ -137,6 +476,57 @@
         </w:rPr>
         <w:t>showWelcomeMsg()</w:t>
       </w:r>
+      <w:r>
+        <w:rPr>
+          <w:rFonts w:hint="eastAsia"/>
+        </w:rPr>
+        <w:t xml:space="preserve"> </w:t>
+      </w:r>
+      <w:r>
+        <w:t xml:space="preserve">// </w:t>
+      </w:r>
+      <w:r>
+        <w:rPr>
+          <w:rFonts w:hint="eastAsia"/>
+        </w:rPr>
+        <w:t>歡迎對應學生登入</w:t>
+      </w:r>
+    </w:p>
+    <w:p>
+      <w:pPr>
+        <w:rPr>
+          <w:rFonts w:hint="eastAsia"/>
+        </w:rPr>
+      </w:pPr>
+      <w:r>
+        <w:rPr>
+          <w:rFonts w:hint="eastAsia"/>
+        </w:rPr>
+        <w:t>showStudentIdWrongMsg</w:t>
+      </w:r>
+      <w:r>
+        <w:t xml:space="preserve">() // </w:t>
+      </w:r>
+      <w:r>
+        <w:rPr>
+          <w:rFonts w:hint="eastAsia"/>
+        </w:rPr>
+        <w:t>提示輸入</w:t>
+      </w:r>
+      <w:r>
+        <w:rPr>
+          <w:rFonts w:hint="eastAsia"/>
+        </w:rPr>
+        <w:t>ID</w:t>
+      </w:r>
+      <w:r>
+        <w:rPr>
+          <w:rFonts w:hint="eastAsia"/>
+        </w:rPr>
+        <w:t>錯誤</w:t>
+      </w:r>
+      <w:bookmarkStart w:id="1" w:name="_GoBack"/>
+      <w:bookmarkEnd w:id="1"/>
     </w:p>
     <w:p>
       <w:r>
@@ -167,7 +557,25 @@
         <w:rPr>
           <w:rFonts w:hint="eastAsia"/>
         </w:rPr>
-        <w:t xml:space="preserve"> aGradeSystem</w:t>
+        <w:t xml:space="preserve"> </w:t>
+      </w:r>
+      <w:r>
+        <w:rPr>
+          <w:rFonts w:hint="eastAsia"/>
+        </w:rPr>
+        <w:t>GradeSystem</w:t>
+      </w:r>
+      <w:r>
+        <w:rPr>
+          <w:rFonts w:hint="eastAsia"/>
+        </w:rPr>
+        <w:t>s</w:t>
+      </w:r>
+      <w:r>
+        <w:rPr>
+          <w:rFonts w:hint="eastAsia"/>
+        </w:rPr>
+        <w:t xml:space="preserve"> </w:t>
       </w:r>
     </w:p>
     <w:p>
@@ -534,8 +942,8 @@
         </w:rPr>
         <w:t>De</w:t>
       </w:r>
-      <w:bookmarkStart w:id="1" w:name="F_DetaailedDesign"/>
-      <w:bookmarkEnd w:id="1"/>
+      <w:bookmarkStart w:id="2" w:name="F_DetaailedDesign"/>
+      <w:bookmarkEnd w:id="2"/>
       <w:r>
         <w:rPr>
           <w:rFonts w:hint="eastAsia"/>
@@ -574,6 +982,7 @@
         <w:rPr>
           <w:rFonts w:hint="eastAsia"/>
         </w:rPr>
+        <w:lastRenderedPageBreak/>
         <w:t xml:space="preserve">  </w:t>
       </w:r>
       <w:r>
@@ -725,9 +1134,6 @@
     <w:p>
       <w:pPr>
         <w:ind w:firstLineChars="250" w:firstLine="600"/>
-        <w:rPr>
-          <w:rFonts w:hint="eastAsia"/>
-        </w:rPr>
       </w:pPr>
     </w:p>
     <w:p>
@@ -755,8 +1161,6 @@
       <w:r>
         <w:t>inputdata.txt</w:t>
       </w:r>
-      <w:bookmarkStart w:id="2" w:name="_GoBack"/>
-      <w:bookmarkEnd w:id="2"/>
     </w:p>
     <w:p>
       <w:r>
@@ -806,7 +1210,6 @@
           <w:sz w:val="20"/>
           <w:szCs w:val="20"/>
         </w:rPr>
-        <w:lastRenderedPageBreak/>
         <w:t xml:space="preserve">             </w:t>
       </w:r>
       <w:r>
@@ -1317,6 +1720,7 @@
         <w:rPr>
           <w:rFonts w:hint="eastAsia"/>
         </w:rPr>
+        <w:lastRenderedPageBreak/>
         <w:t xml:space="preserve">UI() </w:t>
       </w:r>
       <w:r>
@@ -1410,7 +1814,6 @@
         <w:rPr>
           <w:rFonts w:hint="eastAsia"/>
         </w:rPr>
-        <w:lastRenderedPageBreak/>
         <w:t>2.loop1 until Q (Quit)</w:t>
       </w:r>
     </w:p>
@@ -2143,6 +2546,7 @@
         <w:rPr>
           <w:rFonts w:hint="eastAsia"/>
         </w:rPr>
+        <w:lastRenderedPageBreak/>
         <w:t>promptID()</w:t>
       </w:r>
     </w:p>
@@ -2175,14 +2579,7 @@
         <w:rPr>
           <w:rFonts w:hint="eastAsia"/>
         </w:rPr>
-        <w:t>/** *********************************************************************</w:t>
-      </w:r>
-      <w:r>
-        <w:rPr>
-          <w:rFonts w:hint="eastAsia"/>
-        </w:rPr>
-        <w:lastRenderedPageBreak/>
-        <w:t>****</w:t>
+        <w:t>/** *************************************************************************</w:t>
       </w:r>
     </w:p>
     <w:p>
@@ -3857,6 +4254,7 @@
                 <w:kern w:val="0"/>
                 <w:sz w:val="22"/>
               </w:rPr>
+              <w:lastRenderedPageBreak/>
               <w:t>962001051</w:t>
             </w:r>
             <w:r>
@@ -3878,6 +4276,7 @@
                 <w:kern w:val="0"/>
                 <w:sz w:val="22"/>
               </w:rPr>
+              <w:lastRenderedPageBreak/>
               <w:t>81</w:t>
             </w:r>
             <w:r>
@@ -3997,7 +4396,6 @@
         <w:rPr>
           <w:rFonts w:hint="eastAsia"/>
         </w:rPr>
-        <w:lastRenderedPageBreak/>
         <w:t xml:space="preserve">2. </w:t>
       </w:r>
       <w:r>

</xml_diff>